<commit_message>
Correccion de nombre de informacion de cursos.
Actualizacion de InformedeAvance-Grupo5508-UTN-2016_03062016
</commit_message>
<xml_diff>
--- a/trunk/docs/Entregables/Informes de avance/InformedeAvance-Grupo5508-UTN-2016_03062016.docx
+++ b/trunk/docs/Entregables/Informes de avance/InformedeAvance-Grupo5508-UTN-2016_03062016.docx
@@ -722,17 +722,7 @@
                 <w:sz w:val="22"/>
                 <w:szCs w:val="22"/>
               </w:rPr>
-              <w:t>umenta</w:t>
-            </w:r>
-            <w:bookmarkStart w:id="0" w:name="_GoBack"/>
-            <w:bookmarkEnd w:id="0"/>
-            <w:r>
-              <w:rPr>
-                <w:rFonts w:ascii="Arial" w:eastAsia="Arial" w:hAnsi="Arial" w:cs="Arial"/>
-                <w:sz w:val="22"/>
-                <w:szCs w:val="22"/>
-              </w:rPr>
-              <w:t>ción de</w:t>
+              <w:t>umentación de</w:t>
             </w:r>
             <w:r>
               <w:rPr>
@@ -1351,8 +1341,8 @@
         <w:tblLook w:val="0000" w:firstRow="0" w:lastRow="0" w:firstColumn="0" w:lastColumn="0" w:noHBand="0" w:noVBand="0"/>
       </w:tblPr>
       <w:tblGrid>
-        <w:gridCol w:w="4394"/>
-        <w:gridCol w:w="4395"/>
+        <w:gridCol w:w="3794"/>
+        <w:gridCol w:w="4995"/>
       </w:tblGrid>
       <w:tr>
         <w:trPr>
@@ -1360,7 +1350,7 @@
         </w:trPr>
         <w:tc>
           <w:tcPr>
-            <w:tcW w:w="4394" w:type="dxa"/>
+            <w:tcW w:w="3794" w:type="dxa"/>
             <w:shd w:val="clear" w:color="auto" w:fill="A6A6A6"/>
           </w:tcPr>
           <w:p>
@@ -1379,7 +1369,7 @@
         </w:tc>
         <w:tc>
           <w:tcPr>
-            <w:tcW w:w="4395" w:type="dxa"/>
+            <w:tcW w:w="4995" w:type="dxa"/>
             <w:shd w:val="clear" w:color="auto" w:fill="A6A6A6"/>
           </w:tcPr>
           <w:p>
@@ -1403,7 +1393,7 @@
         </w:trPr>
         <w:tc>
           <w:tcPr>
-            <w:tcW w:w="4394" w:type="dxa"/>
+            <w:tcW w:w="3794" w:type="dxa"/>
             <w:tcBorders>
               <w:bottom w:val="single" w:sz="6" w:space="0" w:color="000000"/>
             </w:tcBorders>
@@ -1414,11 +1404,14 @@
               <w:spacing w:before="0" w:after="120"/>
               <w:jc w:val="left"/>
             </w:pPr>
-          </w:p>
-        </w:tc>
-        <w:tc>
-          <w:tcPr>
-            <w:tcW w:w="4395" w:type="dxa"/>
+            <w:r>
+              <w:t>Falta de definición</w:t>
+            </w:r>
+          </w:p>
+        </w:tc>
+        <w:tc>
+          <w:tcPr>
+            <w:tcW w:w="4995" w:type="dxa"/>
             <w:tcBorders>
               <w:bottom w:val="single" w:sz="6" w:space="0" w:color="000000"/>
             </w:tcBorders>
@@ -1427,9 +1420,11 @@
             <w:pPr>
               <w:keepLines/>
               <w:spacing w:before="0" w:after="120"/>
-              <w:ind w:left="175"/>
-              <w:jc w:val="left"/>
-            </w:pPr>
+              <w:jc w:val="left"/>
+            </w:pPr>
+            <w:r>
+              <w:t>Esperando respuesta del Sponsor sobre la currícula o plan de estudio de 4to grado.</w:t>
+            </w:r>
           </w:p>
         </w:tc>
       </w:tr>
@@ -1439,7 +1434,7 @@
         </w:trPr>
         <w:tc>
           <w:tcPr>
-            <w:tcW w:w="4394" w:type="dxa"/>
+            <w:tcW w:w="3794" w:type="dxa"/>
             <w:tcBorders>
               <w:bottom w:val="single" w:sz="6" w:space="0" w:color="000000"/>
             </w:tcBorders>
@@ -1454,7 +1449,7 @@
         </w:tc>
         <w:tc>
           <w:tcPr>
-            <w:tcW w:w="4395" w:type="dxa"/>
+            <w:tcW w:w="4995" w:type="dxa"/>
             <w:tcBorders>
               <w:bottom w:val="single" w:sz="6" w:space="0" w:color="000000"/>
             </w:tcBorders>
@@ -1466,6 +1461,8 @@
               <w:ind w:left="175"/>
               <w:jc w:val="left"/>
             </w:pPr>
+            <w:bookmarkStart w:id="0" w:name="_GoBack"/>
+            <w:bookmarkEnd w:id="0"/>
           </w:p>
         </w:tc>
       </w:tr>
@@ -1475,7 +1472,7 @@
         </w:trPr>
         <w:tc>
           <w:tcPr>
-            <w:tcW w:w="4394" w:type="dxa"/>
+            <w:tcW w:w="3794" w:type="dxa"/>
             <w:tcBorders>
               <w:bottom w:val="single" w:sz="6" w:space="0" w:color="000000"/>
             </w:tcBorders>
@@ -1490,7 +1487,7 @@
         </w:tc>
         <w:tc>
           <w:tcPr>
-            <w:tcW w:w="4395" w:type="dxa"/>
+            <w:tcW w:w="4995" w:type="dxa"/>
             <w:tcBorders>
               <w:bottom w:val="single" w:sz="6" w:space="0" w:color="000000"/>
             </w:tcBorders>
@@ -2365,7 +2362,7 @@
       <w:rPr>
         <w:noProof/>
       </w:rPr>
-      <w:t>2</w:t>
+      <w:t>1</w:t>
     </w:r>
     <w:r>
       <w:fldChar w:fldCharType="end"/>

</xml_diff>